<commit_message>
Fix library, update notebook with artificially anomalies
</commit_message>
<xml_diff>
--- a/schemes/Предварительные наброски.docx
+++ b/schemes/Предварительные наброски.docx
@@ -6299,11 +6299,7 @@
         <w:tabs>
           <w:tab w:val="left" w:pos="1710" w:leader="none"/>
         </w:tabs>
-        <w:rPr>
-          <w:sz w:val="32"/>
-          <w:szCs w:val="32"/>
-          <w:lang w:val="en-US"/>
-        </w:rPr>
+        <w:rPr/>
       </w:pPr>
       <w:r>
         <w:rPr>
@@ -6313,22 +6309,579 @@
         </w:rPr>
         <w:t xml:space="preserve">All types of signal have got an anomaly </w:t>
       </w:r>
-    </w:p>
-    <w:p>
-      <w:pPr>
-        <w:pStyle w:val="Normal"/>
-        <w:rPr>
-          <w:sz w:val="32"/>
-          <w:szCs w:val="32"/>
-          <w:lang w:val="en-US"/>
-        </w:rPr>
-      </w:pPr>
-      <w:r>
-        <w:rPr>
-          <w:sz w:val="32"/>
-          <w:szCs w:val="32"/>
-          <w:lang w:val="en-US"/>
-        </w:rPr>
+      <w:r>
+        <w:br w:type="page"/>
+      </w:r>
+    </w:p>
+    <w:p>
+      <w:pPr>
+        <w:pStyle w:val="Normal"/>
+        <w:tabs>
+          <w:tab w:val="left" w:pos="1710" w:leader="none"/>
+        </w:tabs>
+        <w:jc w:val="center"/>
+        <w:rPr/>
+      </w:pPr>
+      <w:r>
+        <w:rPr>
+          <w:sz w:val="32"/>
+          <w:szCs w:val="32"/>
+          <w:lang w:val="en-US"/>
+        </w:rPr>
+        <w:t xml:space="preserve">Предварительные результаты </w:t>
+      </w:r>
+    </w:p>
+    <w:p>
+      <w:pPr>
+        <w:pStyle w:val="Normal"/>
+        <w:tabs>
+          <w:tab w:val="left" w:pos="1710" w:leader="none"/>
+        </w:tabs>
+        <w:jc w:val="center"/>
+        <w:rPr>
+          <w:sz w:val="32"/>
+          <w:szCs w:val="32"/>
+          <w:lang w:val="en-US"/>
+        </w:rPr>
+      </w:pPr>
+      <w:r>
+        <w:rPr>
+          <w:sz w:val="32"/>
+          <w:szCs w:val="32"/>
+          <w:lang w:val="en-US"/>
+        </w:rPr>
+      </w:r>
+    </w:p>
+    <w:p>
+      <w:pPr>
+        <w:pStyle w:val="Normal"/>
+        <w:rPr/>
+      </w:pPr>
+      <w:r>
+        <w:rPr>
+          <w:sz w:val="32"/>
+          <w:szCs w:val="32"/>
+          <w:lang w:val="en-US"/>
+        </w:rPr>
+        <w:t>1)</w:t>
+      </w:r>
+    </w:p>
+    <w:p>
+      <w:pPr>
+        <w:pStyle w:val="Normal"/>
+        <w:rPr/>
+      </w:pPr>
+      <w:bookmarkStart w:id="0" w:name="__DdeLink__399_4027703022"/>
+      <w:r>
+        <w:rPr>
+          <w:sz w:val="32"/>
+          <w:szCs w:val="32"/>
+          <w:lang w:val="en-US"/>
+        </w:rPr>
+        <w:t>d</w:t>
+      </w:r>
+      <w:r>
+        <w:rPr>
+          <w:sz w:val="32"/>
+          <w:szCs w:val="32"/>
+          <w:lang w:val="en-US"/>
+        </w:rPr>
+        <w:t xml:space="preserve">efault class params </w:t>
+      </w:r>
+      <w:bookmarkEnd w:id="0"/>
+    </w:p>
+    <w:p>
+      <w:pPr>
+        <w:pStyle w:val="Normal"/>
+        <w:rPr>
+          <w:sz w:val="32"/>
+          <w:szCs w:val="32"/>
+          <w:lang w:val="en-US"/>
+        </w:rPr>
+      </w:pPr>
+      <w:r>
+        <w:rPr>
+          <w:sz w:val="32"/>
+          <w:szCs w:val="32"/>
+          <w:lang w:val="en-US"/>
+        </w:rPr>
+        <w:t xml:space="preserve">Параметры обучения </w:t>
+      </w:r>
+    </w:p>
+    <w:p>
+      <w:pPr>
+        <w:pStyle w:val="Normal"/>
+        <w:rPr>
+          <w:sz w:val="32"/>
+          <w:szCs w:val="32"/>
+          <w:lang w:val="en-US"/>
+        </w:rPr>
+      </w:pPr>
+      <w:r>
+        <w:rPr>
+          <w:sz w:val="32"/>
+          <w:szCs w:val="32"/>
+          <w:lang w:val="en-US"/>
+        </w:rPr>
+        <w:t xml:space="preserve">Triple_input_configuration_model </w:t>
+      </w:r>
+    </w:p>
+    <w:p>
+      <w:pPr>
+        <w:pStyle w:val="Normal"/>
+        <w:rPr>
+          <w:sz w:val="32"/>
+          <w:szCs w:val="32"/>
+          <w:lang w:val="en-US"/>
+        </w:rPr>
+      </w:pPr>
+      <w:r>
+        <w:rPr>
+          <w:sz w:val="32"/>
+          <w:szCs w:val="32"/>
+          <w:lang w:val="en-US"/>
+        </w:rPr>
+        <w:t xml:space="preserve">Signal_length: 2000 </w:t>
+      </w:r>
+    </w:p>
+    <w:p>
+      <w:pPr>
+        <w:pStyle w:val="Normal"/>
+        <w:rPr>
+          <w:sz w:val="32"/>
+          <w:szCs w:val="32"/>
+          <w:lang w:val="en-US"/>
+        </w:rPr>
+      </w:pPr>
+      <w:r>
+        <w:rPr>
+          <w:sz w:val="32"/>
+          <w:szCs w:val="32"/>
+          <w:lang w:val="en-US"/>
+        </w:rPr>
+        <w:t xml:space="preserve">test-set – 2152:2000 balanced </w:t>
+      </w:r>
+    </w:p>
+    <w:p>
+      <w:pPr>
+        <w:pStyle w:val="Normal"/>
+        <w:rPr>
+          <w:sz w:val="32"/>
+          <w:szCs w:val="32"/>
+          <w:lang w:val="en-US"/>
+        </w:rPr>
+      </w:pPr>
+      <w:r>
+        <w:rPr>
+          <w:sz w:val="32"/>
+          <w:szCs w:val="32"/>
+          <w:lang w:val="en-US"/>
+        </w:rPr>
+        <w:t>Cumulative metrcis:</w:t>
+      </w:r>
+    </w:p>
+    <w:p>
+      <w:pPr>
+        <w:pStyle w:val="Normal"/>
+        <w:rPr>
+          <w:sz w:val="32"/>
+          <w:szCs w:val="32"/>
+          <w:lang w:val="en-US"/>
+        </w:rPr>
+      </w:pPr>
+      <w:r>
+        <w:rPr>
+          <w:sz w:val="32"/>
+          <w:szCs w:val="32"/>
+          <w:lang w:val="en-US"/>
+        </w:rPr>
+        <w:t>f1 = 0.9490376</w:t>
+      </w:r>
+    </w:p>
+    <w:p>
+      <w:pPr>
+        <w:pStyle w:val="Normal"/>
+        <w:rPr>
+          <w:sz w:val="32"/>
+          <w:szCs w:val="32"/>
+          <w:lang w:val="en-US"/>
+        </w:rPr>
+      </w:pPr>
+      <w:r>
+        <w:rPr>
+          <w:sz w:val="32"/>
+          <w:szCs w:val="32"/>
+          <w:lang w:val="en-US"/>
+        </w:rPr>
+        <w:t>precision = 0.9096476</w:t>
+      </w:r>
+    </w:p>
+    <w:p>
+      <w:pPr>
+        <w:pStyle w:val="Normal"/>
+        <w:rPr>
+          <w:sz w:val="32"/>
+          <w:szCs w:val="32"/>
+          <w:lang w:val="en-US"/>
+        </w:rPr>
+      </w:pPr>
+      <w:r>
+        <w:rPr>
+          <w:sz w:val="32"/>
+          <w:szCs w:val="32"/>
+          <w:lang w:val="en-US"/>
+        </w:rPr>
+        <w:t>recall = 0.9919934</w:t>
+      </w:r>
+    </w:p>
+    <w:p>
+      <w:pPr>
+        <w:pStyle w:val="Normal"/>
+        <w:rPr>
+          <w:sz w:val="32"/>
+          <w:szCs w:val="32"/>
+          <w:lang w:val="en-US"/>
+        </w:rPr>
+      </w:pPr>
+      <w:r>
+        <w:rPr>
+          <w:sz w:val="32"/>
+          <w:szCs w:val="32"/>
+          <w:lang w:val="en-US"/>
+        </w:rPr>
+        <w:t>IOU = 0.83192219</w:t>
+      </w:r>
+    </w:p>
+    <w:p>
+      <w:pPr>
+        <w:pStyle w:val="Normal"/>
+        <w:rPr/>
+      </w:pPr>
+      <w:r>
+        <w:rPr>
+          <w:sz w:val="32"/>
+          <w:szCs w:val="32"/>
+          <w:lang w:val="en-US"/>
+        </w:rPr>
+        <w:t xml:space="preserve">generated dataset  - </w:t>
+      </w:r>
+      <w:r>
+        <w:rPr>
+          <w:sz w:val="32"/>
+          <w:szCs w:val="32"/>
+          <w:lang w:val="en-US"/>
+        </w:rPr>
+        <w:t xml:space="preserve">only with change trend </w:t>
+      </w:r>
+    </w:p>
+    <w:p>
+      <w:pPr>
+        <w:pStyle w:val="Normal"/>
+        <w:rPr>
+          <w:sz w:val="32"/>
+          <w:szCs w:val="32"/>
+          <w:lang w:val="en-US"/>
+        </w:rPr>
+      </w:pPr>
+      <w:r>
+        <w:rPr/>
+      </w:r>
+    </w:p>
+    <w:p>
+      <w:pPr>
+        <w:pStyle w:val="Normal"/>
+        <w:rPr>
+          <w:sz w:val="32"/>
+          <w:szCs w:val="32"/>
+          <w:lang w:val="en-US"/>
+        </w:rPr>
+      </w:pPr>
+      <w:r>
+        <w:rPr>
+          <w:sz w:val="32"/>
+          <w:szCs w:val="32"/>
+          <w:lang w:val="en-US"/>
+        </w:rPr>
+      </w:r>
+    </w:p>
+    <w:p>
+      <w:pPr>
+        <w:pStyle w:val="Normal"/>
+        <w:rPr/>
+      </w:pPr>
+      <w:r>
+        <w:rPr>
+          <w:sz w:val="32"/>
+          <w:szCs w:val="32"/>
+          <w:lang w:val="en-US"/>
+        </w:rPr>
+        <w:t>2)</w:t>
+      </w:r>
+    </w:p>
+    <w:p>
+      <w:pPr>
+        <w:pStyle w:val="Normal"/>
+        <w:rPr/>
+      </w:pPr>
+      <w:r>
+        <w:rPr>
+          <w:sz w:val="32"/>
+          <w:szCs w:val="32"/>
+          <w:lang w:val="en-US"/>
+        </w:rPr>
+        <w:t xml:space="preserve">default class params </w:t>
+      </w:r>
+    </w:p>
+    <w:p>
+      <w:pPr>
+        <w:pStyle w:val="Normal"/>
+        <w:rPr/>
+      </w:pPr>
+      <w:r>
+        <w:rPr>
+          <w:sz w:val="32"/>
+          <w:szCs w:val="32"/>
+          <w:lang w:val="en-US"/>
+        </w:rPr>
+        <w:t xml:space="preserve">Параметры обучения </w:t>
+      </w:r>
+    </w:p>
+    <w:p>
+      <w:pPr>
+        <w:pStyle w:val="Normal"/>
+        <w:rPr/>
+      </w:pPr>
+      <w:r>
+        <w:rPr>
+          <w:sz w:val="32"/>
+          <w:szCs w:val="32"/>
+          <w:lang w:val="en-US"/>
+        </w:rPr>
+        <w:t xml:space="preserve">Triple_input_configuration_model </w:t>
+      </w:r>
+    </w:p>
+    <w:p>
+      <w:pPr>
+        <w:pStyle w:val="Normal"/>
+        <w:rPr/>
+      </w:pPr>
+      <w:r>
+        <w:rPr>
+          <w:sz w:val="32"/>
+          <w:szCs w:val="32"/>
+          <w:lang w:val="en-US"/>
+        </w:rPr>
+        <w:t xml:space="preserve">Signal_length: 2000 </w:t>
+      </w:r>
+    </w:p>
+    <w:p>
+      <w:pPr>
+        <w:pStyle w:val="Normal"/>
+        <w:rPr/>
+      </w:pPr>
+      <w:r>
+        <w:rPr>
+          <w:sz w:val="32"/>
+          <w:szCs w:val="32"/>
+          <w:lang w:val="en-US"/>
+        </w:rPr>
+        <w:t xml:space="preserve">test-set – 2152:2000 balanced </w:t>
+      </w:r>
+    </w:p>
+    <w:p>
+      <w:pPr>
+        <w:pStyle w:val="Normal"/>
+        <w:rPr/>
+      </w:pPr>
+      <w:r>
+        <w:rPr>
+          <w:sz w:val="32"/>
+          <w:szCs w:val="32"/>
+          <w:lang w:val="en-US"/>
+        </w:rPr>
+        <w:t>Cumulative metrcis:</w:t>
+      </w:r>
+    </w:p>
+    <w:p>
+      <w:pPr>
+        <w:pStyle w:val="Normal"/>
+        <w:rPr/>
+      </w:pPr>
+      <w:r>
+        <w:rPr>
+          <w:sz w:val="32"/>
+          <w:szCs w:val="32"/>
+          <w:lang w:val="en-US"/>
+        </w:rPr>
+        <w:t>f1 = 0.</w:t>
+      </w:r>
+      <w:r>
+        <w:rPr>
+          <w:sz w:val="32"/>
+          <w:szCs w:val="32"/>
+          <w:lang w:val="en-US"/>
+        </w:rPr>
+        <w:t>934695</w:t>
+      </w:r>
+    </w:p>
+    <w:p>
+      <w:pPr>
+        <w:pStyle w:val="Normal"/>
+        <w:rPr/>
+      </w:pPr>
+      <w:r>
+        <w:rPr>
+          <w:sz w:val="32"/>
+          <w:szCs w:val="32"/>
+          <w:lang w:val="en-US"/>
+        </w:rPr>
+        <w:t>recall</w:t>
+      </w:r>
+      <w:r>
+        <w:rPr>
+          <w:sz w:val="32"/>
+          <w:szCs w:val="32"/>
+          <w:lang w:val="en-US"/>
+        </w:rPr>
+        <w:t>= 0.</w:t>
+      </w:r>
+      <w:r>
+        <w:rPr>
+          <w:sz w:val="32"/>
+          <w:szCs w:val="32"/>
+          <w:lang w:val="en-US"/>
+        </w:rPr>
+        <w:t>881965</w:t>
+      </w:r>
+    </w:p>
+    <w:p>
+      <w:pPr>
+        <w:pStyle w:val="Normal"/>
+        <w:rPr/>
+      </w:pPr>
+      <w:r>
+        <w:rPr>
+          <w:sz w:val="32"/>
+          <w:szCs w:val="32"/>
+          <w:lang w:val="en-US"/>
+        </w:rPr>
+        <w:t>precision</w:t>
+      </w:r>
+      <w:r>
+        <w:rPr>
+          <w:sz w:val="32"/>
+          <w:szCs w:val="32"/>
+          <w:lang w:val="en-US"/>
+        </w:rPr>
+        <w:t>= 0.</w:t>
+      </w:r>
+      <w:r>
+        <w:rPr>
+          <w:sz w:val="32"/>
+          <w:szCs w:val="32"/>
+          <w:lang w:val="en-US"/>
+        </w:rPr>
+        <w:t>99404</w:t>
+      </w:r>
+    </w:p>
+    <w:p>
+      <w:pPr>
+        <w:pStyle w:val="Normal"/>
+        <w:rPr/>
+      </w:pPr>
+      <w:r>
+        <w:rPr>
+          <w:sz w:val="32"/>
+          <w:szCs w:val="32"/>
+          <w:lang w:val="en-US"/>
+        </w:rPr>
+        <w:t>IOU = 0.</w:t>
+      </w:r>
+      <w:r>
+        <w:rPr>
+          <w:sz w:val="32"/>
+          <w:szCs w:val="32"/>
+          <w:lang w:val="en-US"/>
+        </w:rPr>
+        <w:t>8014710</w:t>
+      </w:r>
+    </w:p>
+    <w:p>
+      <w:pPr>
+        <w:pStyle w:val="Normal"/>
+        <w:rPr>
+          <w:sz w:val="32"/>
+          <w:szCs w:val="32"/>
+          <w:lang w:val="en-US"/>
+        </w:rPr>
+      </w:pPr>
+      <w:r>
+        <w:rPr>
+          <w:sz w:val="32"/>
+          <w:szCs w:val="32"/>
+          <w:lang w:val="en-US"/>
+        </w:rPr>
+        <w:t xml:space="preserve">generated dataset  - </w:t>
+      </w:r>
+      <w:r>
+        <w:rPr>
+          <w:sz w:val="32"/>
+          <w:szCs w:val="32"/>
+          <w:lang w:val="en-US"/>
+        </w:rPr>
+        <w:t>change trend + decrease_dispersion</w:t>
+      </w:r>
+    </w:p>
+    <w:p>
+      <w:pPr>
+        <w:pStyle w:val="Normal"/>
+        <w:rPr>
+          <w:sz w:val="32"/>
+          <w:szCs w:val="32"/>
+          <w:lang w:val="en-US"/>
+        </w:rPr>
+      </w:pPr>
+      <w:r>
+        <w:rPr>
+          <w:sz w:val="32"/>
+          <w:szCs w:val="32"/>
+          <w:lang w:val="en-US"/>
+        </w:rPr>
+      </w:r>
+    </w:p>
+    <w:p>
+      <w:pPr>
+        <w:pStyle w:val="Normal"/>
+        <w:rPr>
+          <w:sz w:val="32"/>
+          <w:szCs w:val="32"/>
+          <w:lang w:val="en-US"/>
+        </w:rPr>
+      </w:pPr>
+      <w:r>
+        <w:rPr>
+          <w:sz w:val="32"/>
+          <w:szCs w:val="32"/>
+          <w:lang w:val="en-US"/>
+        </w:rPr>
+      </w:r>
+    </w:p>
+    <w:p>
+      <w:pPr>
+        <w:pStyle w:val="Normal"/>
+        <w:rPr>
+          <w:sz w:val="32"/>
+          <w:szCs w:val="32"/>
+          <w:lang w:val="en-US"/>
+        </w:rPr>
+      </w:pPr>
+      <w:r>
+        <w:rPr>
+          <w:sz w:val="32"/>
+          <w:szCs w:val="32"/>
+          <w:lang w:val="en-US"/>
+        </w:rPr>
+        <w:t xml:space="preserve">3) </w:t>
       </w:r>
       <w:r>
         <w:br w:type="page"/>
@@ -7158,8 +7711,8 @@
           <w:szCs w:val="32"/>
         </w:rPr>
       </w:pPr>
-      <w:bookmarkStart w:id="0" w:name="_Hlk6249897"/>
-      <w:bookmarkEnd w:id="0"/>
+      <w:bookmarkStart w:id="1" w:name="_Hlk6249897"/>
+      <w:bookmarkEnd w:id="1"/>
       <w:r>
         <w:rPr>
           <w:sz w:val="32"/>
@@ -7871,8 +8424,8 @@
         </w:rPr>
         <w:t>We provide a modular approach for detecting TSA with a different degree of inertia</w:t>
       </w:r>
-      <w:bookmarkStart w:id="1" w:name="_GoBack"/>
-      <w:bookmarkEnd w:id="1"/>
+      <w:bookmarkStart w:id="2" w:name="_GoBack"/>
+      <w:bookmarkEnd w:id="2"/>
       <w:r>
         <w:rPr>
           <w:sz w:val="32"/>
@@ -11220,6 +11773,970 @@
       <w:color w:val="992298"/>
     </w:rPr>
   </w:style>
+  <w:style w:type="character" w:styleId="ListLabel98">
+    <w:name w:val="ListLabel 98"/>
+    <w:qFormat/>
+    <w:rPr>
+      <w:rFonts w:cs="Symbol"/>
+      <w:sz w:val="32"/>
+    </w:rPr>
+  </w:style>
+  <w:style w:type="character" w:styleId="ListLabel99">
+    <w:name w:val="ListLabel 99"/>
+    <w:qFormat/>
+    <w:rPr>
+      <w:rFonts w:cs="Courier New"/>
+    </w:rPr>
+  </w:style>
+  <w:style w:type="character" w:styleId="ListLabel100">
+    <w:name w:val="ListLabel 100"/>
+    <w:qFormat/>
+    <w:rPr>
+      <w:rFonts w:cs="Wingdings"/>
+    </w:rPr>
+  </w:style>
+  <w:style w:type="character" w:styleId="ListLabel101">
+    <w:name w:val="ListLabel 101"/>
+    <w:qFormat/>
+    <w:rPr>
+      <w:rFonts w:cs="Symbol"/>
+    </w:rPr>
+  </w:style>
+  <w:style w:type="character" w:styleId="ListLabel102">
+    <w:name w:val="ListLabel 102"/>
+    <w:qFormat/>
+    <w:rPr>
+      <w:rFonts w:cs="Courier New"/>
+    </w:rPr>
+  </w:style>
+  <w:style w:type="character" w:styleId="ListLabel103">
+    <w:name w:val="ListLabel 103"/>
+    <w:qFormat/>
+    <w:rPr>
+      <w:rFonts w:cs="Wingdings"/>
+    </w:rPr>
+  </w:style>
+  <w:style w:type="character" w:styleId="ListLabel104">
+    <w:name w:val="ListLabel 104"/>
+    <w:qFormat/>
+    <w:rPr>
+      <w:rFonts w:cs="Symbol"/>
+    </w:rPr>
+  </w:style>
+  <w:style w:type="character" w:styleId="ListLabel105">
+    <w:name w:val="ListLabel 105"/>
+    <w:qFormat/>
+    <w:rPr>
+      <w:rFonts w:cs="Courier New"/>
+    </w:rPr>
+  </w:style>
+  <w:style w:type="character" w:styleId="ListLabel106">
+    <w:name w:val="ListLabel 106"/>
+    <w:qFormat/>
+    <w:rPr>
+      <w:rFonts w:cs="Wingdings"/>
+    </w:rPr>
+  </w:style>
+  <w:style w:type="character" w:styleId="ListLabel107">
+    <w:name w:val="ListLabel 107"/>
+    <w:qFormat/>
+    <w:rPr>
+      <w:rFonts w:cs="Symbol"/>
+      <w:sz w:val="32"/>
+    </w:rPr>
+  </w:style>
+  <w:style w:type="character" w:styleId="ListLabel108">
+    <w:name w:val="ListLabel 108"/>
+    <w:qFormat/>
+    <w:rPr>
+      <w:rFonts w:cs="Courier New"/>
+    </w:rPr>
+  </w:style>
+  <w:style w:type="character" w:styleId="ListLabel109">
+    <w:name w:val="ListLabel 109"/>
+    <w:qFormat/>
+    <w:rPr>
+      <w:rFonts w:cs="Wingdings"/>
+    </w:rPr>
+  </w:style>
+  <w:style w:type="character" w:styleId="ListLabel110">
+    <w:name w:val="ListLabel 110"/>
+    <w:qFormat/>
+    <w:rPr>
+      <w:rFonts w:cs="Symbol"/>
+    </w:rPr>
+  </w:style>
+  <w:style w:type="character" w:styleId="ListLabel111">
+    <w:name w:val="ListLabel 111"/>
+    <w:qFormat/>
+    <w:rPr>
+      <w:rFonts w:cs="Courier New"/>
+    </w:rPr>
+  </w:style>
+  <w:style w:type="character" w:styleId="ListLabel112">
+    <w:name w:val="ListLabel 112"/>
+    <w:qFormat/>
+    <w:rPr>
+      <w:rFonts w:cs="Wingdings"/>
+    </w:rPr>
+  </w:style>
+  <w:style w:type="character" w:styleId="ListLabel113">
+    <w:name w:val="ListLabel 113"/>
+    <w:qFormat/>
+    <w:rPr>
+      <w:rFonts w:cs="Symbol"/>
+    </w:rPr>
+  </w:style>
+  <w:style w:type="character" w:styleId="ListLabel114">
+    <w:name w:val="ListLabel 114"/>
+    <w:qFormat/>
+    <w:rPr>
+      <w:rFonts w:cs="Courier New"/>
+    </w:rPr>
+  </w:style>
+  <w:style w:type="character" w:styleId="ListLabel115">
+    <w:name w:val="ListLabel 115"/>
+    <w:qFormat/>
+    <w:rPr>
+      <w:rFonts w:cs="Wingdings"/>
+    </w:rPr>
+  </w:style>
+  <w:style w:type="character" w:styleId="ListLabel116">
+    <w:name w:val="ListLabel 116"/>
+    <w:qFormat/>
+    <w:rPr>
+      <w:rFonts w:cs="Symbol"/>
+      <w:sz w:val="32"/>
+    </w:rPr>
+  </w:style>
+  <w:style w:type="character" w:styleId="ListLabel117">
+    <w:name w:val="ListLabel 117"/>
+    <w:qFormat/>
+    <w:rPr>
+      <w:rFonts w:cs="Courier New"/>
+    </w:rPr>
+  </w:style>
+  <w:style w:type="character" w:styleId="ListLabel118">
+    <w:name w:val="ListLabel 118"/>
+    <w:qFormat/>
+    <w:rPr>
+      <w:rFonts w:cs="Wingdings"/>
+    </w:rPr>
+  </w:style>
+  <w:style w:type="character" w:styleId="ListLabel119">
+    <w:name w:val="ListLabel 119"/>
+    <w:qFormat/>
+    <w:rPr>
+      <w:rFonts w:cs="Symbol"/>
+    </w:rPr>
+  </w:style>
+  <w:style w:type="character" w:styleId="ListLabel120">
+    <w:name w:val="ListLabel 120"/>
+    <w:qFormat/>
+    <w:rPr>
+      <w:rFonts w:cs="Courier New"/>
+    </w:rPr>
+  </w:style>
+  <w:style w:type="character" w:styleId="ListLabel121">
+    <w:name w:val="ListLabel 121"/>
+    <w:qFormat/>
+    <w:rPr>
+      <w:rFonts w:cs="Wingdings"/>
+    </w:rPr>
+  </w:style>
+  <w:style w:type="character" w:styleId="ListLabel122">
+    <w:name w:val="ListLabel 122"/>
+    <w:qFormat/>
+    <w:rPr>
+      <w:rFonts w:cs="Symbol"/>
+    </w:rPr>
+  </w:style>
+  <w:style w:type="character" w:styleId="ListLabel123">
+    <w:name w:val="ListLabel 123"/>
+    <w:qFormat/>
+    <w:rPr>
+      <w:rFonts w:cs="Courier New"/>
+    </w:rPr>
+  </w:style>
+  <w:style w:type="character" w:styleId="ListLabel124">
+    <w:name w:val="ListLabel 124"/>
+    <w:qFormat/>
+    <w:rPr>
+      <w:rFonts w:cs="Wingdings"/>
+    </w:rPr>
+  </w:style>
+  <w:style w:type="character" w:styleId="ListLabel125">
+    <w:name w:val="ListLabel 125"/>
+    <w:qFormat/>
+    <w:rPr>
+      <w:rFonts w:cs="Symbol"/>
+      <w:sz w:val="32"/>
+    </w:rPr>
+  </w:style>
+  <w:style w:type="character" w:styleId="ListLabel126">
+    <w:name w:val="ListLabel 126"/>
+    <w:qFormat/>
+    <w:rPr>
+      <w:rFonts w:cs="Courier New"/>
+    </w:rPr>
+  </w:style>
+  <w:style w:type="character" w:styleId="ListLabel127">
+    <w:name w:val="ListLabel 127"/>
+    <w:qFormat/>
+    <w:rPr>
+      <w:rFonts w:cs="Wingdings"/>
+    </w:rPr>
+  </w:style>
+  <w:style w:type="character" w:styleId="ListLabel128">
+    <w:name w:val="ListLabel 128"/>
+    <w:qFormat/>
+    <w:rPr>
+      <w:rFonts w:cs="Symbol"/>
+    </w:rPr>
+  </w:style>
+  <w:style w:type="character" w:styleId="ListLabel129">
+    <w:name w:val="ListLabel 129"/>
+    <w:qFormat/>
+    <w:rPr>
+      <w:rFonts w:cs="Courier New"/>
+    </w:rPr>
+  </w:style>
+  <w:style w:type="character" w:styleId="ListLabel130">
+    <w:name w:val="ListLabel 130"/>
+    <w:qFormat/>
+    <w:rPr>
+      <w:rFonts w:cs="Wingdings"/>
+    </w:rPr>
+  </w:style>
+  <w:style w:type="character" w:styleId="ListLabel131">
+    <w:name w:val="ListLabel 131"/>
+    <w:qFormat/>
+    <w:rPr>
+      <w:rFonts w:cs="Symbol"/>
+    </w:rPr>
+  </w:style>
+  <w:style w:type="character" w:styleId="ListLabel132">
+    <w:name w:val="ListLabel 132"/>
+    <w:qFormat/>
+    <w:rPr>
+      <w:rFonts w:cs="Courier New"/>
+    </w:rPr>
+  </w:style>
+  <w:style w:type="character" w:styleId="ListLabel133">
+    <w:name w:val="ListLabel 133"/>
+    <w:qFormat/>
+    <w:rPr>
+      <w:rFonts w:cs="Wingdings"/>
+    </w:rPr>
+  </w:style>
+  <w:style w:type="character" w:styleId="ListLabel134">
+    <w:name w:val="ListLabel 134"/>
+    <w:qFormat/>
+    <w:rPr>
+      <w:rFonts w:cs="Symbol"/>
+      <w:sz w:val="32"/>
+    </w:rPr>
+  </w:style>
+  <w:style w:type="character" w:styleId="ListLabel135">
+    <w:name w:val="ListLabel 135"/>
+    <w:qFormat/>
+    <w:rPr>
+      <w:rFonts w:cs="Courier New"/>
+    </w:rPr>
+  </w:style>
+  <w:style w:type="character" w:styleId="ListLabel136">
+    <w:name w:val="ListLabel 136"/>
+    <w:qFormat/>
+    <w:rPr>
+      <w:rFonts w:cs="Wingdings"/>
+    </w:rPr>
+  </w:style>
+  <w:style w:type="character" w:styleId="ListLabel137">
+    <w:name w:val="ListLabel 137"/>
+    <w:qFormat/>
+    <w:rPr>
+      <w:rFonts w:cs="Symbol"/>
+    </w:rPr>
+  </w:style>
+  <w:style w:type="character" w:styleId="ListLabel138">
+    <w:name w:val="ListLabel 138"/>
+    <w:qFormat/>
+    <w:rPr>
+      <w:rFonts w:cs="Courier New"/>
+    </w:rPr>
+  </w:style>
+  <w:style w:type="character" w:styleId="ListLabel139">
+    <w:name w:val="ListLabel 139"/>
+    <w:qFormat/>
+    <w:rPr>
+      <w:rFonts w:cs="Wingdings"/>
+    </w:rPr>
+  </w:style>
+  <w:style w:type="character" w:styleId="ListLabel140">
+    <w:name w:val="ListLabel 140"/>
+    <w:qFormat/>
+    <w:rPr>
+      <w:rFonts w:cs="Symbol"/>
+    </w:rPr>
+  </w:style>
+  <w:style w:type="character" w:styleId="ListLabel141">
+    <w:name w:val="ListLabel 141"/>
+    <w:qFormat/>
+    <w:rPr>
+      <w:rFonts w:cs="Courier New"/>
+    </w:rPr>
+  </w:style>
+  <w:style w:type="character" w:styleId="ListLabel142">
+    <w:name w:val="ListLabel 142"/>
+    <w:qFormat/>
+    <w:rPr>
+      <w:rFonts w:cs="Wingdings"/>
+    </w:rPr>
+  </w:style>
+  <w:style w:type="character" w:styleId="ListLabel143">
+    <w:name w:val="ListLabel 143"/>
+    <w:qFormat/>
+    <w:rPr>
+      <w:rFonts w:cs="Symbol"/>
+      <w:sz w:val="32"/>
+    </w:rPr>
+  </w:style>
+  <w:style w:type="character" w:styleId="ListLabel144">
+    <w:name w:val="ListLabel 144"/>
+    <w:qFormat/>
+    <w:rPr>
+      <w:rFonts w:cs="Courier New"/>
+    </w:rPr>
+  </w:style>
+  <w:style w:type="character" w:styleId="ListLabel145">
+    <w:name w:val="ListLabel 145"/>
+    <w:qFormat/>
+    <w:rPr>
+      <w:rFonts w:cs="Wingdings"/>
+    </w:rPr>
+  </w:style>
+  <w:style w:type="character" w:styleId="ListLabel146">
+    <w:name w:val="ListLabel 146"/>
+    <w:qFormat/>
+    <w:rPr>
+      <w:rFonts w:cs="Symbol"/>
+    </w:rPr>
+  </w:style>
+  <w:style w:type="character" w:styleId="ListLabel147">
+    <w:name w:val="ListLabel 147"/>
+    <w:qFormat/>
+    <w:rPr>
+      <w:rFonts w:cs="Courier New"/>
+    </w:rPr>
+  </w:style>
+  <w:style w:type="character" w:styleId="ListLabel148">
+    <w:name w:val="ListLabel 148"/>
+    <w:qFormat/>
+    <w:rPr>
+      <w:rFonts w:cs="Wingdings"/>
+    </w:rPr>
+  </w:style>
+  <w:style w:type="character" w:styleId="ListLabel149">
+    <w:name w:val="ListLabel 149"/>
+    <w:qFormat/>
+    <w:rPr>
+      <w:rFonts w:cs="Symbol"/>
+    </w:rPr>
+  </w:style>
+  <w:style w:type="character" w:styleId="ListLabel150">
+    <w:name w:val="ListLabel 150"/>
+    <w:qFormat/>
+    <w:rPr>
+      <w:rFonts w:cs="Courier New"/>
+    </w:rPr>
+  </w:style>
+  <w:style w:type="character" w:styleId="ListLabel151">
+    <w:name w:val="ListLabel 151"/>
+    <w:qFormat/>
+    <w:rPr>
+      <w:rFonts w:cs="Wingdings"/>
+    </w:rPr>
+  </w:style>
+  <w:style w:type="character" w:styleId="ListLabel152">
+    <w:name w:val="ListLabel 152"/>
+    <w:qFormat/>
+    <w:rPr>
+      <w:rFonts w:cs="Symbol"/>
+      <w:sz w:val="32"/>
+    </w:rPr>
+  </w:style>
+  <w:style w:type="character" w:styleId="ListLabel153">
+    <w:name w:val="ListLabel 153"/>
+    <w:qFormat/>
+    <w:rPr>
+      <w:rFonts w:cs="Courier New"/>
+    </w:rPr>
+  </w:style>
+  <w:style w:type="character" w:styleId="ListLabel154">
+    <w:name w:val="ListLabel 154"/>
+    <w:qFormat/>
+    <w:rPr>
+      <w:rFonts w:cs="Wingdings"/>
+    </w:rPr>
+  </w:style>
+  <w:style w:type="character" w:styleId="ListLabel155">
+    <w:name w:val="ListLabel 155"/>
+    <w:qFormat/>
+    <w:rPr>
+      <w:rFonts w:cs="Symbol"/>
+    </w:rPr>
+  </w:style>
+  <w:style w:type="character" w:styleId="ListLabel156">
+    <w:name w:val="ListLabel 156"/>
+    <w:qFormat/>
+    <w:rPr>
+      <w:rFonts w:cs="Courier New"/>
+    </w:rPr>
+  </w:style>
+  <w:style w:type="character" w:styleId="ListLabel157">
+    <w:name w:val="ListLabel 157"/>
+    <w:qFormat/>
+    <w:rPr>
+      <w:rFonts w:cs="Wingdings"/>
+    </w:rPr>
+  </w:style>
+  <w:style w:type="character" w:styleId="ListLabel158">
+    <w:name w:val="ListLabel 158"/>
+    <w:qFormat/>
+    <w:rPr>
+      <w:rFonts w:cs="Symbol"/>
+    </w:rPr>
+  </w:style>
+  <w:style w:type="character" w:styleId="ListLabel159">
+    <w:name w:val="ListLabel 159"/>
+    <w:qFormat/>
+    <w:rPr>
+      <w:rFonts w:cs="Courier New"/>
+    </w:rPr>
+  </w:style>
+  <w:style w:type="character" w:styleId="ListLabel160">
+    <w:name w:val="ListLabel 160"/>
+    <w:qFormat/>
+    <w:rPr>
+      <w:rFonts w:cs="Wingdings"/>
+    </w:rPr>
+  </w:style>
+  <w:style w:type="character" w:styleId="ListLabel161">
+    <w:name w:val="ListLabel 161"/>
+    <w:qFormat/>
+    <w:rPr>
+      <w:sz w:val="32"/>
+      <w:szCs w:val="32"/>
+    </w:rPr>
+  </w:style>
+  <w:style w:type="character" w:styleId="ListLabel162">
+    <w:name w:val="ListLabel 162"/>
+    <w:qFormat/>
+    <w:rPr/>
+  </w:style>
+  <w:style w:type="character" w:styleId="ListLabel163">
+    <w:name w:val="ListLabel 163"/>
+    <w:qFormat/>
+    <w:rPr>
+      <w:rFonts w:ascii="Arial" w:hAnsi="Arial" w:cs="Arial"/>
+      <w:b/>
+      <w:bCs/>
+      <w:color w:val="992298"/>
+      <w:lang w:val="en-US"/>
+    </w:rPr>
+  </w:style>
+  <w:style w:type="character" w:styleId="ListLabel164">
+    <w:name w:val="ListLabel 164"/>
+    <w:qFormat/>
+    <w:rPr>
+      <w:rFonts w:ascii="Arial" w:hAnsi="Arial" w:cs="Arial"/>
+      <w:b/>
+      <w:bCs/>
+      <w:color w:val="992298"/>
+    </w:rPr>
+  </w:style>
+  <w:style w:type="character" w:styleId="ListLabel165">
+    <w:name w:val="ListLabel 165"/>
+    <w:qFormat/>
+    <w:rPr>
+      <w:rFonts w:cs="Symbol"/>
+      <w:sz w:val="32"/>
+    </w:rPr>
+  </w:style>
+  <w:style w:type="character" w:styleId="ListLabel166">
+    <w:name w:val="ListLabel 166"/>
+    <w:qFormat/>
+    <w:rPr>
+      <w:rFonts w:cs="Courier New"/>
+    </w:rPr>
+  </w:style>
+  <w:style w:type="character" w:styleId="ListLabel167">
+    <w:name w:val="ListLabel 167"/>
+    <w:qFormat/>
+    <w:rPr>
+      <w:rFonts w:cs="Wingdings"/>
+    </w:rPr>
+  </w:style>
+  <w:style w:type="character" w:styleId="ListLabel168">
+    <w:name w:val="ListLabel 168"/>
+    <w:qFormat/>
+    <w:rPr>
+      <w:rFonts w:cs="Symbol"/>
+    </w:rPr>
+  </w:style>
+  <w:style w:type="character" w:styleId="ListLabel169">
+    <w:name w:val="ListLabel 169"/>
+    <w:qFormat/>
+    <w:rPr>
+      <w:rFonts w:cs="Courier New"/>
+    </w:rPr>
+  </w:style>
+  <w:style w:type="character" w:styleId="ListLabel170">
+    <w:name w:val="ListLabel 170"/>
+    <w:qFormat/>
+    <w:rPr>
+      <w:rFonts w:cs="Wingdings"/>
+    </w:rPr>
+  </w:style>
+  <w:style w:type="character" w:styleId="ListLabel171">
+    <w:name w:val="ListLabel 171"/>
+    <w:qFormat/>
+    <w:rPr>
+      <w:rFonts w:cs="Symbol"/>
+    </w:rPr>
+  </w:style>
+  <w:style w:type="character" w:styleId="ListLabel172">
+    <w:name w:val="ListLabel 172"/>
+    <w:qFormat/>
+    <w:rPr>
+      <w:rFonts w:cs="Courier New"/>
+    </w:rPr>
+  </w:style>
+  <w:style w:type="character" w:styleId="ListLabel173">
+    <w:name w:val="ListLabel 173"/>
+    <w:qFormat/>
+    <w:rPr>
+      <w:rFonts w:cs="Wingdings"/>
+    </w:rPr>
+  </w:style>
+  <w:style w:type="character" w:styleId="ListLabel174">
+    <w:name w:val="ListLabel 174"/>
+    <w:qFormat/>
+    <w:rPr>
+      <w:rFonts w:cs="Symbol"/>
+      <w:sz w:val="32"/>
+    </w:rPr>
+  </w:style>
+  <w:style w:type="character" w:styleId="ListLabel175">
+    <w:name w:val="ListLabel 175"/>
+    <w:qFormat/>
+    <w:rPr>
+      <w:rFonts w:cs="Courier New"/>
+    </w:rPr>
+  </w:style>
+  <w:style w:type="character" w:styleId="ListLabel176">
+    <w:name w:val="ListLabel 176"/>
+    <w:qFormat/>
+    <w:rPr>
+      <w:rFonts w:cs="Wingdings"/>
+    </w:rPr>
+  </w:style>
+  <w:style w:type="character" w:styleId="ListLabel177">
+    <w:name w:val="ListLabel 177"/>
+    <w:qFormat/>
+    <w:rPr>
+      <w:rFonts w:cs="Symbol"/>
+    </w:rPr>
+  </w:style>
+  <w:style w:type="character" w:styleId="ListLabel178">
+    <w:name w:val="ListLabel 178"/>
+    <w:qFormat/>
+    <w:rPr>
+      <w:rFonts w:cs="Courier New"/>
+    </w:rPr>
+  </w:style>
+  <w:style w:type="character" w:styleId="ListLabel179">
+    <w:name w:val="ListLabel 179"/>
+    <w:qFormat/>
+    <w:rPr>
+      <w:rFonts w:cs="Wingdings"/>
+    </w:rPr>
+  </w:style>
+  <w:style w:type="character" w:styleId="ListLabel180">
+    <w:name w:val="ListLabel 180"/>
+    <w:qFormat/>
+    <w:rPr>
+      <w:rFonts w:cs="Symbol"/>
+    </w:rPr>
+  </w:style>
+  <w:style w:type="character" w:styleId="ListLabel181">
+    <w:name w:val="ListLabel 181"/>
+    <w:qFormat/>
+    <w:rPr>
+      <w:rFonts w:cs="Courier New"/>
+    </w:rPr>
+  </w:style>
+  <w:style w:type="character" w:styleId="ListLabel182">
+    <w:name w:val="ListLabel 182"/>
+    <w:qFormat/>
+    <w:rPr>
+      <w:rFonts w:cs="Wingdings"/>
+    </w:rPr>
+  </w:style>
+  <w:style w:type="character" w:styleId="ListLabel183">
+    <w:name w:val="ListLabel 183"/>
+    <w:qFormat/>
+    <w:rPr>
+      <w:rFonts w:cs="Symbol"/>
+      <w:sz w:val="32"/>
+    </w:rPr>
+  </w:style>
+  <w:style w:type="character" w:styleId="ListLabel184">
+    <w:name w:val="ListLabel 184"/>
+    <w:qFormat/>
+    <w:rPr>
+      <w:rFonts w:cs="Courier New"/>
+    </w:rPr>
+  </w:style>
+  <w:style w:type="character" w:styleId="ListLabel185">
+    <w:name w:val="ListLabel 185"/>
+    <w:qFormat/>
+    <w:rPr>
+      <w:rFonts w:cs="Wingdings"/>
+    </w:rPr>
+  </w:style>
+  <w:style w:type="character" w:styleId="ListLabel186">
+    <w:name w:val="ListLabel 186"/>
+    <w:qFormat/>
+    <w:rPr>
+      <w:rFonts w:cs="Symbol"/>
+    </w:rPr>
+  </w:style>
+  <w:style w:type="character" w:styleId="ListLabel187">
+    <w:name w:val="ListLabel 187"/>
+    <w:qFormat/>
+    <w:rPr>
+      <w:rFonts w:cs="Courier New"/>
+    </w:rPr>
+  </w:style>
+  <w:style w:type="character" w:styleId="ListLabel188">
+    <w:name w:val="ListLabel 188"/>
+    <w:qFormat/>
+    <w:rPr>
+      <w:rFonts w:cs="Wingdings"/>
+    </w:rPr>
+  </w:style>
+  <w:style w:type="character" w:styleId="ListLabel189">
+    <w:name w:val="ListLabel 189"/>
+    <w:qFormat/>
+    <w:rPr>
+      <w:rFonts w:cs="Symbol"/>
+    </w:rPr>
+  </w:style>
+  <w:style w:type="character" w:styleId="ListLabel190">
+    <w:name w:val="ListLabel 190"/>
+    <w:qFormat/>
+    <w:rPr>
+      <w:rFonts w:cs="Courier New"/>
+    </w:rPr>
+  </w:style>
+  <w:style w:type="character" w:styleId="ListLabel191">
+    <w:name w:val="ListLabel 191"/>
+    <w:qFormat/>
+    <w:rPr>
+      <w:rFonts w:cs="Wingdings"/>
+    </w:rPr>
+  </w:style>
+  <w:style w:type="character" w:styleId="ListLabel192">
+    <w:name w:val="ListLabel 192"/>
+    <w:qFormat/>
+    <w:rPr>
+      <w:rFonts w:cs="Symbol"/>
+      <w:sz w:val="32"/>
+    </w:rPr>
+  </w:style>
+  <w:style w:type="character" w:styleId="ListLabel193">
+    <w:name w:val="ListLabel 193"/>
+    <w:qFormat/>
+    <w:rPr>
+      <w:rFonts w:cs="Courier New"/>
+    </w:rPr>
+  </w:style>
+  <w:style w:type="character" w:styleId="ListLabel194">
+    <w:name w:val="ListLabel 194"/>
+    <w:qFormat/>
+    <w:rPr>
+      <w:rFonts w:cs="Wingdings"/>
+    </w:rPr>
+  </w:style>
+  <w:style w:type="character" w:styleId="ListLabel195">
+    <w:name w:val="ListLabel 195"/>
+    <w:qFormat/>
+    <w:rPr>
+      <w:rFonts w:cs="Symbol"/>
+    </w:rPr>
+  </w:style>
+  <w:style w:type="character" w:styleId="ListLabel196">
+    <w:name w:val="ListLabel 196"/>
+    <w:qFormat/>
+    <w:rPr>
+      <w:rFonts w:cs="Courier New"/>
+    </w:rPr>
+  </w:style>
+  <w:style w:type="character" w:styleId="ListLabel197">
+    <w:name w:val="ListLabel 197"/>
+    <w:qFormat/>
+    <w:rPr>
+      <w:rFonts w:cs="Wingdings"/>
+    </w:rPr>
+  </w:style>
+  <w:style w:type="character" w:styleId="ListLabel198">
+    <w:name w:val="ListLabel 198"/>
+    <w:qFormat/>
+    <w:rPr>
+      <w:rFonts w:cs="Symbol"/>
+    </w:rPr>
+  </w:style>
+  <w:style w:type="character" w:styleId="ListLabel199">
+    <w:name w:val="ListLabel 199"/>
+    <w:qFormat/>
+    <w:rPr>
+      <w:rFonts w:cs="Courier New"/>
+    </w:rPr>
+  </w:style>
+  <w:style w:type="character" w:styleId="ListLabel200">
+    <w:name w:val="ListLabel 200"/>
+    <w:qFormat/>
+    <w:rPr>
+      <w:rFonts w:cs="Wingdings"/>
+    </w:rPr>
+  </w:style>
+  <w:style w:type="character" w:styleId="ListLabel201">
+    <w:name w:val="ListLabel 201"/>
+    <w:qFormat/>
+    <w:rPr>
+      <w:rFonts w:cs="Symbol"/>
+      <w:sz w:val="32"/>
+    </w:rPr>
+  </w:style>
+  <w:style w:type="character" w:styleId="ListLabel202">
+    <w:name w:val="ListLabel 202"/>
+    <w:qFormat/>
+    <w:rPr>
+      <w:rFonts w:cs="Courier New"/>
+    </w:rPr>
+  </w:style>
+  <w:style w:type="character" w:styleId="ListLabel203">
+    <w:name w:val="ListLabel 203"/>
+    <w:qFormat/>
+    <w:rPr>
+      <w:rFonts w:cs="Wingdings"/>
+    </w:rPr>
+  </w:style>
+  <w:style w:type="character" w:styleId="ListLabel204">
+    <w:name w:val="ListLabel 204"/>
+    <w:qFormat/>
+    <w:rPr>
+      <w:rFonts w:cs="Symbol"/>
+    </w:rPr>
+  </w:style>
+  <w:style w:type="character" w:styleId="ListLabel205">
+    <w:name w:val="ListLabel 205"/>
+    <w:qFormat/>
+    <w:rPr>
+      <w:rFonts w:cs="Courier New"/>
+    </w:rPr>
+  </w:style>
+  <w:style w:type="character" w:styleId="ListLabel206">
+    <w:name w:val="ListLabel 206"/>
+    <w:qFormat/>
+    <w:rPr>
+      <w:rFonts w:cs="Wingdings"/>
+    </w:rPr>
+  </w:style>
+  <w:style w:type="character" w:styleId="ListLabel207">
+    <w:name w:val="ListLabel 207"/>
+    <w:qFormat/>
+    <w:rPr>
+      <w:rFonts w:cs="Symbol"/>
+    </w:rPr>
+  </w:style>
+  <w:style w:type="character" w:styleId="ListLabel208">
+    <w:name w:val="ListLabel 208"/>
+    <w:qFormat/>
+    <w:rPr>
+      <w:rFonts w:cs="Courier New"/>
+    </w:rPr>
+  </w:style>
+  <w:style w:type="character" w:styleId="ListLabel209">
+    <w:name w:val="ListLabel 209"/>
+    <w:qFormat/>
+    <w:rPr>
+      <w:rFonts w:cs="Wingdings"/>
+    </w:rPr>
+  </w:style>
+  <w:style w:type="character" w:styleId="ListLabel210">
+    <w:name w:val="ListLabel 210"/>
+    <w:qFormat/>
+    <w:rPr>
+      <w:rFonts w:cs="Symbol"/>
+      <w:sz w:val="32"/>
+    </w:rPr>
+  </w:style>
+  <w:style w:type="character" w:styleId="ListLabel211">
+    <w:name w:val="ListLabel 211"/>
+    <w:qFormat/>
+    <w:rPr>
+      <w:rFonts w:cs="Courier New"/>
+    </w:rPr>
+  </w:style>
+  <w:style w:type="character" w:styleId="ListLabel212">
+    <w:name w:val="ListLabel 212"/>
+    <w:qFormat/>
+    <w:rPr>
+      <w:rFonts w:cs="Wingdings"/>
+    </w:rPr>
+  </w:style>
+  <w:style w:type="character" w:styleId="ListLabel213">
+    <w:name w:val="ListLabel 213"/>
+    <w:qFormat/>
+    <w:rPr>
+      <w:rFonts w:cs="Symbol"/>
+    </w:rPr>
+  </w:style>
+  <w:style w:type="character" w:styleId="ListLabel214">
+    <w:name w:val="ListLabel 214"/>
+    <w:qFormat/>
+    <w:rPr>
+      <w:rFonts w:cs="Courier New"/>
+    </w:rPr>
+  </w:style>
+  <w:style w:type="character" w:styleId="ListLabel215">
+    <w:name w:val="ListLabel 215"/>
+    <w:qFormat/>
+    <w:rPr>
+      <w:rFonts w:cs="Wingdings"/>
+    </w:rPr>
+  </w:style>
+  <w:style w:type="character" w:styleId="ListLabel216">
+    <w:name w:val="ListLabel 216"/>
+    <w:qFormat/>
+    <w:rPr>
+      <w:rFonts w:cs="Symbol"/>
+    </w:rPr>
+  </w:style>
+  <w:style w:type="character" w:styleId="ListLabel217">
+    <w:name w:val="ListLabel 217"/>
+    <w:qFormat/>
+    <w:rPr>
+      <w:rFonts w:cs="Courier New"/>
+    </w:rPr>
+  </w:style>
+  <w:style w:type="character" w:styleId="ListLabel218">
+    <w:name w:val="ListLabel 218"/>
+    <w:qFormat/>
+    <w:rPr>
+      <w:rFonts w:cs="Wingdings"/>
+    </w:rPr>
+  </w:style>
+  <w:style w:type="character" w:styleId="ListLabel219">
+    <w:name w:val="ListLabel 219"/>
+    <w:qFormat/>
+    <w:rPr>
+      <w:rFonts w:cs="Symbol"/>
+      <w:sz w:val="32"/>
+    </w:rPr>
+  </w:style>
+  <w:style w:type="character" w:styleId="ListLabel220">
+    <w:name w:val="ListLabel 220"/>
+    <w:qFormat/>
+    <w:rPr>
+      <w:rFonts w:cs="Courier New"/>
+    </w:rPr>
+  </w:style>
+  <w:style w:type="character" w:styleId="ListLabel221">
+    <w:name w:val="ListLabel 221"/>
+    <w:qFormat/>
+    <w:rPr>
+      <w:rFonts w:cs="Wingdings"/>
+    </w:rPr>
+  </w:style>
+  <w:style w:type="character" w:styleId="ListLabel222">
+    <w:name w:val="ListLabel 222"/>
+    <w:qFormat/>
+    <w:rPr>
+      <w:rFonts w:cs="Symbol"/>
+    </w:rPr>
+  </w:style>
+  <w:style w:type="character" w:styleId="ListLabel223">
+    <w:name w:val="ListLabel 223"/>
+    <w:qFormat/>
+    <w:rPr>
+      <w:rFonts w:cs="Courier New"/>
+    </w:rPr>
+  </w:style>
+  <w:style w:type="character" w:styleId="ListLabel224">
+    <w:name w:val="ListLabel 224"/>
+    <w:qFormat/>
+    <w:rPr>
+      <w:rFonts w:cs="Wingdings"/>
+    </w:rPr>
+  </w:style>
+  <w:style w:type="character" w:styleId="ListLabel225">
+    <w:name w:val="ListLabel 225"/>
+    <w:qFormat/>
+    <w:rPr>
+      <w:rFonts w:cs="Symbol"/>
+    </w:rPr>
+  </w:style>
+  <w:style w:type="character" w:styleId="ListLabel226">
+    <w:name w:val="ListLabel 226"/>
+    <w:qFormat/>
+    <w:rPr>
+      <w:rFonts w:cs="Courier New"/>
+    </w:rPr>
+  </w:style>
+  <w:style w:type="character" w:styleId="ListLabel227">
+    <w:name w:val="ListLabel 227"/>
+    <w:qFormat/>
+    <w:rPr>
+      <w:rFonts w:cs="Wingdings"/>
+    </w:rPr>
+  </w:style>
+  <w:style w:type="character" w:styleId="ListLabel228">
+    <w:name w:val="ListLabel 228"/>
+    <w:qFormat/>
+    <w:rPr>
+      <w:sz w:val="32"/>
+      <w:szCs w:val="32"/>
+    </w:rPr>
+  </w:style>
+  <w:style w:type="character" w:styleId="ListLabel229">
+    <w:name w:val="ListLabel 229"/>
+    <w:qFormat/>
+    <w:rPr/>
+  </w:style>
+  <w:style w:type="character" w:styleId="ListLabel230">
+    <w:name w:val="ListLabel 230"/>
+    <w:qFormat/>
+    <w:rPr>
+      <w:rFonts w:ascii="Arial" w:hAnsi="Arial" w:cs="Arial"/>
+      <w:b/>
+      <w:bCs/>
+      <w:color w:val="992298"/>
+      <w:lang w:val="en-US"/>
+    </w:rPr>
+  </w:style>
+  <w:style w:type="character" w:styleId="ListLabel231">
+    <w:name w:val="ListLabel 231"/>
+    <w:qFormat/>
+    <w:rPr>
+      <w:rFonts w:ascii="Arial" w:hAnsi="Arial" w:cs="Arial"/>
+      <w:b/>
+      <w:bCs/>
+      <w:color w:val="992298"/>
+    </w:rPr>
+  </w:style>
   <w:style w:type="paragraph" w:styleId="Heading">
     <w:name w:val="Heading"/>
     <w:basedOn w:val="Normal"/>

</xml_diff>

<commit_message>
Start rebuilding. Handlers instead of controllers + tempalte structure for them
</commit_message>
<xml_diff>
--- a/schemes/Предварительные наброски.docx
+++ b/schemes/Предварительные наброски.docx
@@ -1434,10 +1434,7 @@
           <w:tab w:val="left" w:pos="1710" w:leader="none"/>
         </w:tabs>
         <w:jc w:val="both"/>
-        <w:rPr>
-          <w:sz w:val="32"/>
-          <w:szCs w:val="32"/>
-        </w:rPr>
+        <w:rPr/>
       </w:pPr>
       <w:r>
         <w:rPr>
@@ -1445,6 +1442,118 @@
           <w:szCs w:val="32"/>
         </w:rPr>
         <w:t>взвешенная средняя</w:t>
+      </w:r>
+    </w:p>
+    <w:p>
+      <w:pPr>
+        <w:pStyle w:val="ListParagraph"/>
+        <w:tabs>
+          <w:tab w:val="left" w:pos="1710" w:leader="none"/>
+        </w:tabs>
+        <w:jc w:val="both"/>
+        <w:rPr>
+          <w:sz w:val="32"/>
+          <w:szCs w:val="32"/>
+        </w:rPr>
+      </w:pPr>
+      <w:r>
+        <w:rPr/>
+      </w:r>
+    </w:p>
+    <w:p>
+      <w:pPr>
+        <w:pStyle w:val="ListParagraph"/>
+        <w:tabs>
+          <w:tab w:val="left" w:pos="1710" w:leader="none"/>
+        </w:tabs>
+        <w:jc w:val="both"/>
+        <w:rPr>
+          <w:sz w:val="32"/>
+          <w:szCs w:val="32"/>
+        </w:rPr>
+      </w:pPr>
+      <w:r>
+        <w:rPr/>
+      </w:r>
+    </w:p>
+    <w:p>
+      <w:pPr>
+        <w:pStyle w:val="ListParagraph"/>
+        <w:tabs>
+          <w:tab w:val="left" w:pos="1710" w:leader="none"/>
+        </w:tabs>
+        <w:jc w:val="both"/>
+        <w:rPr>
+          <w:sz w:val="32"/>
+          <w:szCs w:val="32"/>
+        </w:rPr>
+      </w:pPr>
+      <w:r>
+        <w:rPr/>
+      </w:r>
+    </w:p>
+    <w:p>
+      <w:pPr>
+        <w:pStyle w:val="ListParagraph"/>
+        <w:tabs>
+          <w:tab w:val="left" w:pos="1710" w:leader="none"/>
+        </w:tabs>
+        <w:jc w:val="both"/>
+        <w:rPr>
+          <w:sz w:val="32"/>
+          <w:szCs w:val="32"/>
+        </w:rPr>
+      </w:pPr>
+      <w:r>
+        <w:rPr/>
+      </w:r>
+    </w:p>
+    <w:p>
+      <w:pPr>
+        <w:pStyle w:val="ListParagraph"/>
+        <w:tabs>
+          <w:tab w:val="left" w:pos="1710" w:leader="none"/>
+        </w:tabs>
+        <w:jc w:val="both"/>
+        <w:rPr>
+          <w:sz w:val="32"/>
+          <w:szCs w:val="32"/>
+        </w:rPr>
+      </w:pPr>
+      <w:r>
+        <w:rPr/>
+      </w:r>
+    </w:p>
+    <w:p>
+      <w:pPr>
+        <w:pStyle w:val="ListParagraph"/>
+        <w:tabs>
+          <w:tab w:val="left" w:pos="1710" w:leader="none"/>
+        </w:tabs>
+        <w:jc w:val="both"/>
+        <w:rPr>
+          <w:sz w:val="32"/>
+          <w:szCs w:val="32"/>
+        </w:rPr>
+      </w:pPr>
+      <w:r>
+        <w:rPr/>
+      </w:r>
+    </w:p>
+    <w:p>
+      <w:pPr>
+        <w:pStyle w:val="ListParagraph"/>
+        <w:tabs>
+          <w:tab w:val="left" w:pos="1710" w:leader="none"/>
+        </w:tabs>
+        <w:jc w:val="both"/>
+        <w:rPr>
+          <w:sz w:val="32"/>
+          <w:szCs w:val="32"/>
+        </w:rPr>
+      </w:pPr>
+      <w:r>
+        <w:rPr/>
       </w:r>
     </w:p>
     <w:p>
@@ -1550,10 +1659,7 @@
           <w:tab w:val="left" w:pos="1710" w:leader="none"/>
         </w:tabs>
         <w:jc w:val="both"/>
-        <w:rPr>
-          <w:sz w:val="32"/>
-          <w:szCs w:val="32"/>
-        </w:rPr>
+        <w:rPr/>
       </w:pPr>
       <w:r>
         <w:rPr>
@@ -1568,16 +1674,14 @@
         <w:pStyle w:val="ListParagraph"/>
         <w:numPr>
           <w:ilvl w:val="0"/>
-          <w:numId w:val="3"/>
+          <w:numId w:val="0"/>
         </w:numPr>
         <w:tabs>
           <w:tab w:val="left" w:pos="1710" w:leader="none"/>
         </w:tabs>
-        <w:jc w:val="center"/>
-        <w:rPr>
-          <w:sz w:val="32"/>
-          <w:szCs w:val="32"/>
-        </w:rPr>
+        <w:ind w:left="1440" w:hanging="0"/>
+        <w:jc w:val="both"/>
+        <w:rPr/>
       </w:pPr>
       <w:r>
         <w:rPr>
@@ -6378,15 +6482,7 @@
           <w:szCs w:val="32"/>
           <w:lang w:val="en-US"/>
         </w:rPr>
-        <w:t>d</w:t>
-      </w:r>
-      <w:r>
-        <w:rPr>
-          <w:sz w:val="32"/>
-          <w:szCs w:val="32"/>
-          <w:lang w:val="en-US"/>
-        </w:rPr>
-        <w:t xml:space="preserve">efault class params </w:t>
+        <w:t xml:space="preserve">default class params </w:t>
       </w:r>
       <w:bookmarkEnd w:id="0"/>
     </w:p>
@@ -6563,45 +6659,55 @@
           <w:szCs w:val="32"/>
           <w:lang w:val="en-US"/>
         </w:rPr>
-        <w:t xml:space="preserve">generated dataset  - </w:t>
-      </w:r>
-      <w:r>
-        <w:rPr>
-          <w:sz w:val="32"/>
-          <w:szCs w:val="32"/>
-          <w:lang w:val="en-US"/>
-        </w:rPr>
-        <w:t xml:space="preserve">only with change trend </w:t>
-      </w:r>
-    </w:p>
-    <w:p>
-      <w:pPr>
-        <w:pStyle w:val="Normal"/>
-        <w:rPr>
-          <w:sz w:val="32"/>
-          <w:szCs w:val="32"/>
-          <w:lang w:val="en-US"/>
-        </w:rPr>
-      </w:pPr>
-      <w:r>
+        <w:t xml:space="preserve">generated dataset  - only with change trend </w:t>
+      </w:r>
+    </w:p>
+    <w:p>
+      <w:pPr>
+        <w:pStyle w:val="Normal"/>
+        <w:rPr>
+          <w:sz w:val="32"/>
+          <w:szCs w:val="32"/>
+          <w:lang w:val="en-US"/>
+        </w:rPr>
+      </w:pPr>
+      <w:r>
+        <w:rPr>
+          <w:sz w:val="32"/>
+          <w:szCs w:val="32"/>
+          <w:lang w:val="en-US"/>
+        </w:rPr>
+      </w:r>
+    </w:p>
+    <w:p>
+      <w:pPr>
+        <w:pStyle w:val="Normal"/>
+        <w:rPr>
+          <w:sz w:val="32"/>
+          <w:szCs w:val="32"/>
+          <w:lang w:val="en-US"/>
+        </w:rPr>
+      </w:pPr>
+      <w:r>
+        <w:rPr>
+          <w:sz w:val="32"/>
+          <w:szCs w:val="32"/>
+          <w:lang w:val="en-US"/>
+        </w:rPr>
+      </w:r>
+    </w:p>
+    <w:p>
+      <w:pPr>
+        <w:pStyle w:val="Normal"/>
         <w:rPr/>
-      </w:r>
-    </w:p>
-    <w:p>
-      <w:pPr>
-        <w:pStyle w:val="Normal"/>
-        <w:rPr>
-          <w:sz w:val="32"/>
-          <w:szCs w:val="32"/>
-          <w:lang w:val="en-US"/>
-        </w:rPr>
-      </w:pPr>
-      <w:r>
-        <w:rPr>
-          <w:sz w:val="32"/>
-          <w:szCs w:val="32"/>
-          <w:lang w:val="en-US"/>
-        </w:rPr>
+      </w:pPr>
+      <w:r>
+        <w:rPr>
+          <w:sz w:val="32"/>
+          <w:szCs w:val="32"/>
+          <w:lang w:val="en-US"/>
+        </w:rPr>
+        <w:t>2)</w:t>
       </w:r>
     </w:p>
     <w:p>
@@ -6615,7 +6721,7 @@
           <w:szCs w:val="32"/>
           <w:lang w:val="en-US"/>
         </w:rPr>
-        <w:t>2)</w:t>
+        <w:t xml:space="preserve">default class params </w:t>
       </w:r>
     </w:p>
     <w:p>
@@ -6629,7 +6735,7 @@
           <w:szCs w:val="32"/>
           <w:lang w:val="en-US"/>
         </w:rPr>
-        <w:t xml:space="preserve">default class params </w:t>
+        <w:t xml:space="preserve">Параметры обучения </w:t>
       </w:r>
     </w:p>
     <w:p>
@@ -6643,7 +6749,7 @@
           <w:szCs w:val="32"/>
           <w:lang w:val="en-US"/>
         </w:rPr>
-        <w:t xml:space="preserve">Параметры обучения </w:t>
+        <w:t xml:space="preserve">Triple_input_configuration_model </w:t>
       </w:r>
     </w:p>
     <w:p>
@@ -6657,7 +6763,7 @@
           <w:szCs w:val="32"/>
           <w:lang w:val="en-US"/>
         </w:rPr>
-        <w:t xml:space="preserve">Triple_input_configuration_model </w:t>
+        <w:t xml:space="preserve">Signal_length: 2000 </w:t>
       </w:r>
     </w:p>
     <w:p>
@@ -6671,7 +6777,7 @@
           <w:szCs w:val="32"/>
           <w:lang w:val="en-US"/>
         </w:rPr>
-        <w:t xml:space="preserve">Signal_length: 2000 </w:t>
+        <w:t xml:space="preserve">test-set – 2152:2000 balanced </w:t>
       </w:r>
     </w:p>
     <w:p>
@@ -6685,7 +6791,7 @@
           <w:szCs w:val="32"/>
           <w:lang w:val="en-US"/>
         </w:rPr>
-        <w:t xml:space="preserve">test-set – 2152:2000 balanced </w:t>
+        <w:t>Cumulative metrcis:</w:t>
       </w:r>
     </w:p>
     <w:p>
@@ -6699,7 +6805,7 @@
           <w:szCs w:val="32"/>
           <w:lang w:val="en-US"/>
         </w:rPr>
-        <w:t>Cumulative metrcis:</w:t>
+        <w:t>f1 = 0.934695</w:t>
       </w:r>
     </w:p>
     <w:p>
@@ -6713,15 +6819,7 @@
           <w:szCs w:val="32"/>
           <w:lang w:val="en-US"/>
         </w:rPr>
-        <w:t>f1 = 0.</w:t>
-      </w:r>
-      <w:r>
-        <w:rPr>
-          <w:sz w:val="32"/>
-          <w:szCs w:val="32"/>
-          <w:lang w:val="en-US"/>
-        </w:rPr>
-        <w:t>934695</w:t>
+        <w:t>recall= 0.881965</w:t>
       </w:r>
     </w:p>
     <w:p>
@@ -6735,23 +6833,7 @@
           <w:szCs w:val="32"/>
           <w:lang w:val="en-US"/>
         </w:rPr>
-        <w:t>recall</w:t>
-      </w:r>
-      <w:r>
-        <w:rPr>
-          <w:sz w:val="32"/>
-          <w:szCs w:val="32"/>
-          <w:lang w:val="en-US"/>
-        </w:rPr>
-        <w:t>= 0.</w:t>
-      </w:r>
-      <w:r>
-        <w:rPr>
-          <w:sz w:val="32"/>
-          <w:szCs w:val="32"/>
-          <w:lang w:val="en-US"/>
-        </w:rPr>
-        <w:t>881965</w:t>
+        <w:t>precision= 0.99404</w:t>
       </w:r>
     </w:p>
     <w:p>
@@ -6765,71 +6847,25 @@
           <w:szCs w:val="32"/>
           <w:lang w:val="en-US"/>
         </w:rPr>
-        <w:t>precision</w:t>
-      </w:r>
-      <w:r>
-        <w:rPr>
-          <w:sz w:val="32"/>
-          <w:szCs w:val="32"/>
-          <w:lang w:val="en-US"/>
-        </w:rPr>
-        <w:t>= 0.</w:t>
-      </w:r>
-      <w:r>
-        <w:rPr>
-          <w:sz w:val="32"/>
-          <w:szCs w:val="32"/>
-          <w:lang w:val="en-US"/>
-        </w:rPr>
-        <w:t>99404</w:t>
-      </w:r>
-    </w:p>
-    <w:p>
-      <w:pPr>
-        <w:pStyle w:val="Normal"/>
-        <w:rPr/>
-      </w:pPr>
-      <w:r>
-        <w:rPr>
-          <w:sz w:val="32"/>
-          <w:szCs w:val="32"/>
-          <w:lang w:val="en-US"/>
-        </w:rPr>
-        <w:t>IOU = 0.</w:t>
-      </w:r>
-      <w:r>
-        <w:rPr>
-          <w:sz w:val="32"/>
-          <w:szCs w:val="32"/>
-          <w:lang w:val="en-US"/>
-        </w:rPr>
-        <w:t>8014710</w:t>
-      </w:r>
-    </w:p>
-    <w:p>
-      <w:pPr>
-        <w:pStyle w:val="Normal"/>
-        <w:rPr>
-          <w:sz w:val="32"/>
-          <w:szCs w:val="32"/>
-          <w:lang w:val="en-US"/>
-        </w:rPr>
-      </w:pPr>
-      <w:r>
-        <w:rPr>
-          <w:sz w:val="32"/>
-          <w:szCs w:val="32"/>
-          <w:lang w:val="en-US"/>
-        </w:rPr>
-        <w:t xml:space="preserve">generated dataset  - </w:t>
-      </w:r>
-      <w:r>
-        <w:rPr>
-          <w:sz w:val="32"/>
-          <w:szCs w:val="32"/>
-          <w:lang w:val="en-US"/>
-        </w:rPr>
-        <w:t>change trend + decrease_dispersion</w:t>
+        <w:t>IOU = 0.8014710</w:t>
+      </w:r>
+    </w:p>
+    <w:p>
+      <w:pPr>
+        <w:pStyle w:val="Normal"/>
+        <w:rPr>
+          <w:sz w:val="32"/>
+          <w:szCs w:val="32"/>
+          <w:lang w:val="en-US"/>
+        </w:rPr>
+      </w:pPr>
+      <w:r>
+        <w:rPr>
+          <w:sz w:val="32"/>
+          <w:szCs w:val="32"/>
+          <w:lang w:val="en-US"/>
+        </w:rPr>
+        <w:t>generated dataset  - change trend + decrease_dispersion</w:t>
       </w:r>
     </w:p>
     <w:p>
@@ -12737,6 +12773,488 @@
       <w:color w:val="992298"/>
     </w:rPr>
   </w:style>
+  <w:style w:type="character" w:styleId="ListLabel232">
+    <w:name w:val="ListLabel 232"/>
+    <w:qFormat/>
+    <w:rPr>
+      <w:rFonts w:cs="Symbol"/>
+      <w:sz w:val="32"/>
+    </w:rPr>
+  </w:style>
+  <w:style w:type="character" w:styleId="ListLabel233">
+    <w:name w:val="ListLabel 233"/>
+    <w:qFormat/>
+    <w:rPr>
+      <w:rFonts w:cs="Courier New"/>
+    </w:rPr>
+  </w:style>
+  <w:style w:type="character" w:styleId="ListLabel234">
+    <w:name w:val="ListLabel 234"/>
+    <w:qFormat/>
+    <w:rPr>
+      <w:rFonts w:cs="Wingdings"/>
+    </w:rPr>
+  </w:style>
+  <w:style w:type="character" w:styleId="ListLabel235">
+    <w:name w:val="ListLabel 235"/>
+    <w:qFormat/>
+    <w:rPr>
+      <w:rFonts w:cs="Symbol"/>
+    </w:rPr>
+  </w:style>
+  <w:style w:type="character" w:styleId="ListLabel236">
+    <w:name w:val="ListLabel 236"/>
+    <w:qFormat/>
+    <w:rPr>
+      <w:rFonts w:cs="Courier New"/>
+    </w:rPr>
+  </w:style>
+  <w:style w:type="character" w:styleId="ListLabel237">
+    <w:name w:val="ListLabel 237"/>
+    <w:qFormat/>
+    <w:rPr>
+      <w:rFonts w:cs="Wingdings"/>
+    </w:rPr>
+  </w:style>
+  <w:style w:type="character" w:styleId="ListLabel238">
+    <w:name w:val="ListLabel 238"/>
+    <w:qFormat/>
+    <w:rPr>
+      <w:rFonts w:cs="Symbol"/>
+    </w:rPr>
+  </w:style>
+  <w:style w:type="character" w:styleId="ListLabel239">
+    <w:name w:val="ListLabel 239"/>
+    <w:qFormat/>
+    <w:rPr>
+      <w:rFonts w:cs="Courier New"/>
+    </w:rPr>
+  </w:style>
+  <w:style w:type="character" w:styleId="ListLabel240">
+    <w:name w:val="ListLabel 240"/>
+    <w:qFormat/>
+    <w:rPr>
+      <w:rFonts w:cs="Wingdings"/>
+    </w:rPr>
+  </w:style>
+  <w:style w:type="character" w:styleId="ListLabel241">
+    <w:name w:val="ListLabel 241"/>
+    <w:qFormat/>
+    <w:rPr>
+      <w:rFonts w:cs="Symbol"/>
+      <w:sz w:val="32"/>
+    </w:rPr>
+  </w:style>
+  <w:style w:type="character" w:styleId="ListLabel242">
+    <w:name w:val="ListLabel 242"/>
+    <w:qFormat/>
+    <w:rPr>
+      <w:rFonts w:cs="Courier New"/>
+    </w:rPr>
+  </w:style>
+  <w:style w:type="character" w:styleId="ListLabel243">
+    <w:name w:val="ListLabel 243"/>
+    <w:qFormat/>
+    <w:rPr>
+      <w:rFonts w:cs="Wingdings"/>
+    </w:rPr>
+  </w:style>
+  <w:style w:type="character" w:styleId="ListLabel244">
+    <w:name w:val="ListLabel 244"/>
+    <w:qFormat/>
+    <w:rPr>
+      <w:rFonts w:cs="Symbol"/>
+    </w:rPr>
+  </w:style>
+  <w:style w:type="character" w:styleId="ListLabel245">
+    <w:name w:val="ListLabel 245"/>
+    <w:qFormat/>
+    <w:rPr>
+      <w:rFonts w:cs="Courier New"/>
+    </w:rPr>
+  </w:style>
+  <w:style w:type="character" w:styleId="ListLabel246">
+    <w:name w:val="ListLabel 246"/>
+    <w:qFormat/>
+    <w:rPr>
+      <w:rFonts w:cs="Wingdings"/>
+    </w:rPr>
+  </w:style>
+  <w:style w:type="character" w:styleId="ListLabel247">
+    <w:name w:val="ListLabel 247"/>
+    <w:qFormat/>
+    <w:rPr>
+      <w:rFonts w:cs="Symbol"/>
+    </w:rPr>
+  </w:style>
+  <w:style w:type="character" w:styleId="ListLabel248">
+    <w:name w:val="ListLabel 248"/>
+    <w:qFormat/>
+    <w:rPr>
+      <w:rFonts w:cs="Courier New"/>
+    </w:rPr>
+  </w:style>
+  <w:style w:type="character" w:styleId="ListLabel249">
+    <w:name w:val="ListLabel 249"/>
+    <w:qFormat/>
+    <w:rPr>
+      <w:rFonts w:cs="Wingdings"/>
+    </w:rPr>
+  </w:style>
+  <w:style w:type="character" w:styleId="ListLabel250">
+    <w:name w:val="ListLabel 250"/>
+    <w:qFormat/>
+    <w:rPr>
+      <w:rFonts w:cs="Symbol"/>
+      <w:sz w:val="32"/>
+    </w:rPr>
+  </w:style>
+  <w:style w:type="character" w:styleId="ListLabel251">
+    <w:name w:val="ListLabel 251"/>
+    <w:qFormat/>
+    <w:rPr>
+      <w:rFonts w:cs="Courier New"/>
+    </w:rPr>
+  </w:style>
+  <w:style w:type="character" w:styleId="ListLabel252">
+    <w:name w:val="ListLabel 252"/>
+    <w:qFormat/>
+    <w:rPr>
+      <w:rFonts w:cs="Wingdings"/>
+    </w:rPr>
+  </w:style>
+  <w:style w:type="character" w:styleId="ListLabel253">
+    <w:name w:val="ListLabel 253"/>
+    <w:qFormat/>
+    <w:rPr>
+      <w:rFonts w:cs="Symbol"/>
+    </w:rPr>
+  </w:style>
+  <w:style w:type="character" w:styleId="ListLabel254">
+    <w:name w:val="ListLabel 254"/>
+    <w:qFormat/>
+    <w:rPr>
+      <w:rFonts w:cs="Courier New"/>
+    </w:rPr>
+  </w:style>
+  <w:style w:type="character" w:styleId="ListLabel255">
+    <w:name w:val="ListLabel 255"/>
+    <w:qFormat/>
+    <w:rPr>
+      <w:rFonts w:cs="Wingdings"/>
+    </w:rPr>
+  </w:style>
+  <w:style w:type="character" w:styleId="ListLabel256">
+    <w:name w:val="ListLabel 256"/>
+    <w:qFormat/>
+    <w:rPr>
+      <w:rFonts w:cs="Symbol"/>
+    </w:rPr>
+  </w:style>
+  <w:style w:type="character" w:styleId="ListLabel257">
+    <w:name w:val="ListLabel 257"/>
+    <w:qFormat/>
+    <w:rPr>
+      <w:rFonts w:cs="Courier New"/>
+    </w:rPr>
+  </w:style>
+  <w:style w:type="character" w:styleId="ListLabel258">
+    <w:name w:val="ListLabel 258"/>
+    <w:qFormat/>
+    <w:rPr>
+      <w:rFonts w:cs="Wingdings"/>
+    </w:rPr>
+  </w:style>
+  <w:style w:type="character" w:styleId="ListLabel259">
+    <w:name w:val="ListLabel 259"/>
+    <w:qFormat/>
+    <w:rPr>
+      <w:rFonts w:cs="Symbol"/>
+      <w:sz w:val="32"/>
+    </w:rPr>
+  </w:style>
+  <w:style w:type="character" w:styleId="ListLabel260">
+    <w:name w:val="ListLabel 260"/>
+    <w:qFormat/>
+    <w:rPr>
+      <w:rFonts w:cs="Courier New"/>
+    </w:rPr>
+  </w:style>
+  <w:style w:type="character" w:styleId="ListLabel261">
+    <w:name w:val="ListLabel 261"/>
+    <w:qFormat/>
+    <w:rPr>
+      <w:rFonts w:cs="Wingdings"/>
+    </w:rPr>
+  </w:style>
+  <w:style w:type="character" w:styleId="ListLabel262">
+    <w:name w:val="ListLabel 262"/>
+    <w:qFormat/>
+    <w:rPr>
+      <w:rFonts w:cs="Symbol"/>
+    </w:rPr>
+  </w:style>
+  <w:style w:type="character" w:styleId="ListLabel263">
+    <w:name w:val="ListLabel 263"/>
+    <w:qFormat/>
+    <w:rPr>
+      <w:rFonts w:cs="Courier New"/>
+    </w:rPr>
+  </w:style>
+  <w:style w:type="character" w:styleId="ListLabel264">
+    <w:name w:val="ListLabel 264"/>
+    <w:qFormat/>
+    <w:rPr>
+      <w:rFonts w:cs="Wingdings"/>
+    </w:rPr>
+  </w:style>
+  <w:style w:type="character" w:styleId="ListLabel265">
+    <w:name w:val="ListLabel 265"/>
+    <w:qFormat/>
+    <w:rPr>
+      <w:rFonts w:cs="Symbol"/>
+    </w:rPr>
+  </w:style>
+  <w:style w:type="character" w:styleId="ListLabel266">
+    <w:name w:val="ListLabel 266"/>
+    <w:qFormat/>
+    <w:rPr>
+      <w:rFonts w:cs="Courier New"/>
+    </w:rPr>
+  </w:style>
+  <w:style w:type="character" w:styleId="ListLabel267">
+    <w:name w:val="ListLabel 267"/>
+    <w:qFormat/>
+    <w:rPr>
+      <w:rFonts w:cs="Wingdings"/>
+    </w:rPr>
+  </w:style>
+  <w:style w:type="character" w:styleId="ListLabel268">
+    <w:name w:val="ListLabel 268"/>
+    <w:qFormat/>
+    <w:rPr>
+      <w:rFonts w:cs="Symbol"/>
+      <w:sz w:val="32"/>
+    </w:rPr>
+  </w:style>
+  <w:style w:type="character" w:styleId="ListLabel269">
+    <w:name w:val="ListLabel 269"/>
+    <w:qFormat/>
+    <w:rPr>
+      <w:rFonts w:cs="Courier New"/>
+    </w:rPr>
+  </w:style>
+  <w:style w:type="character" w:styleId="ListLabel270">
+    <w:name w:val="ListLabel 270"/>
+    <w:qFormat/>
+    <w:rPr>
+      <w:rFonts w:cs="Wingdings"/>
+    </w:rPr>
+  </w:style>
+  <w:style w:type="character" w:styleId="ListLabel271">
+    <w:name w:val="ListLabel 271"/>
+    <w:qFormat/>
+    <w:rPr>
+      <w:rFonts w:cs="Symbol"/>
+    </w:rPr>
+  </w:style>
+  <w:style w:type="character" w:styleId="ListLabel272">
+    <w:name w:val="ListLabel 272"/>
+    <w:qFormat/>
+    <w:rPr>
+      <w:rFonts w:cs="Courier New"/>
+    </w:rPr>
+  </w:style>
+  <w:style w:type="character" w:styleId="ListLabel273">
+    <w:name w:val="ListLabel 273"/>
+    <w:qFormat/>
+    <w:rPr>
+      <w:rFonts w:cs="Wingdings"/>
+    </w:rPr>
+  </w:style>
+  <w:style w:type="character" w:styleId="ListLabel274">
+    <w:name w:val="ListLabel 274"/>
+    <w:qFormat/>
+    <w:rPr>
+      <w:rFonts w:cs="Symbol"/>
+    </w:rPr>
+  </w:style>
+  <w:style w:type="character" w:styleId="ListLabel275">
+    <w:name w:val="ListLabel 275"/>
+    <w:qFormat/>
+    <w:rPr>
+      <w:rFonts w:cs="Courier New"/>
+    </w:rPr>
+  </w:style>
+  <w:style w:type="character" w:styleId="ListLabel276">
+    <w:name w:val="ListLabel 276"/>
+    <w:qFormat/>
+    <w:rPr>
+      <w:rFonts w:cs="Wingdings"/>
+    </w:rPr>
+  </w:style>
+  <w:style w:type="character" w:styleId="ListLabel277">
+    <w:name w:val="ListLabel 277"/>
+    <w:qFormat/>
+    <w:rPr>
+      <w:rFonts w:cs="Symbol"/>
+      <w:sz w:val="32"/>
+    </w:rPr>
+  </w:style>
+  <w:style w:type="character" w:styleId="ListLabel278">
+    <w:name w:val="ListLabel 278"/>
+    <w:qFormat/>
+    <w:rPr>
+      <w:rFonts w:cs="Courier New"/>
+    </w:rPr>
+  </w:style>
+  <w:style w:type="character" w:styleId="ListLabel279">
+    <w:name w:val="ListLabel 279"/>
+    <w:qFormat/>
+    <w:rPr>
+      <w:rFonts w:cs="Wingdings"/>
+    </w:rPr>
+  </w:style>
+  <w:style w:type="character" w:styleId="ListLabel280">
+    <w:name w:val="ListLabel 280"/>
+    <w:qFormat/>
+    <w:rPr>
+      <w:rFonts w:cs="Symbol"/>
+    </w:rPr>
+  </w:style>
+  <w:style w:type="character" w:styleId="ListLabel281">
+    <w:name w:val="ListLabel 281"/>
+    <w:qFormat/>
+    <w:rPr>
+      <w:rFonts w:cs="Courier New"/>
+    </w:rPr>
+  </w:style>
+  <w:style w:type="character" w:styleId="ListLabel282">
+    <w:name w:val="ListLabel 282"/>
+    <w:qFormat/>
+    <w:rPr>
+      <w:rFonts w:cs="Wingdings"/>
+    </w:rPr>
+  </w:style>
+  <w:style w:type="character" w:styleId="ListLabel283">
+    <w:name w:val="ListLabel 283"/>
+    <w:qFormat/>
+    <w:rPr>
+      <w:rFonts w:cs="Symbol"/>
+    </w:rPr>
+  </w:style>
+  <w:style w:type="character" w:styleId="ListLabel284">
+    <w:name w:val="ListLabel 284"/>
+    <w:qFormat/>
+    <w:rPr>
+      <w:rFonts w:cs="Courier New"/>
+    </w:rPr>
+  </w:style>
+  <w:style w:type="character" w:styleId="ListLabel285">
+    <w:name w:val="ListLabel 285"/>
+    <w:qFormat/>
+    <w:rPr>
+      <w:rFonts w:cs="Wingdings"/>
+    </w:rPr>
+  </w:style>
+  <w:style w:type="character" w:styleId="ListLabel286">
+    <w:name w:val="ListLabel 286"/>
+    <w:qFormat/>
+    <w:rPr>
+      <w:rFonts w:cs="Symbol"/>
+      <w:sz w:val="32"/>
+    </w:rPr>
+  </w:style>
+  <w:style w:type="character" w:styleId="ListLabel287">
+    <w:name w:val="ListLabel 287"/>
+    <w:qFormat/>
+    <w:rPr>
+      <w:rFonts w:cs="Courier New"/>
+    </w:rPr>
+  </w:style>
+  <w:style w:type="character" w:styleId="ListLabel288">
+    <w:name w:val="ListLabel 288"/>
+    <w:qFormat/>
+    <w:rPr>
+      <w:rFonts w:cs="Wingdings"/>
+    </w:rPr>
+  </w:style>
+  <w:style w:type="character" w:styleId="ListLabel289">
+    <w:name w:val="ListLabel 289"/>
+    <w:qFormat/>
+    <w:rPr>
+      <w:rFonts w:cs="Symbol"/>
+    </w:rPr>
+  </w:style>
+  <w:style w:type="character" w:styleId="ListLabel290">
+    <w:name w:val="ListLabel 290"/>
+    <w:qFormat/>
+    <w:rPr>
+      <w:rFonts w:cs="Courier New"/>
+    </w:rPr>
+  </w:style>
+  <w:style w:type="character" w:styleId="ListLabel291">
+    <w:name w:val="ListLabel 291"/>
+    <w:qFormat/>
+    <w:rPr>
+      <w:rFonts w:cs="Wingdings"/>
+    </w:rPr>
+  </w:style>
+  <w:style w:type="character" w:styleId="ListLabel292">
+    <w:name w:val="ListLabel 292"/>
+    <w:qFormat/>
+    <w:rPr>
+      <w:rFonts w:cs="Symbol"/>
+    </w:rPr>
+  </w:style>
+  <w:style w:type="character" w:styleId="ListLabel293">
+    <w:name w:val="ListLabel 293"/>
+    <w:qFormat/>
+    <w:rPr>
+      <w:rFonts w:cs="Courier New"/>
+    </w:rPr>
+  </w:style>
+  <w:style w:type="character" w:styleId="ListLabel294">
+    <w:name w:val="ListLabel 294"/>
+    <w:qFormat/>
+    <w:rPr>
+      <w:rFonts w:cs="Wingdings"/>
+    </w:rPr>
+  </w:style>
+  <w:style w:type="character" w:styleId="ListLabel295">
+    <w:name w:val="ListLabel 295"/>
+    <w:qFormat/>
+    <w:rPr>
+      <w:sz w:val="32"/>
+      <w:szCs w:val="32"/>
+    </w:rPr>
+  </w:style>
+  <w:style w:type="character" w:styleId="ListLabel296">
+    <w:name w:val="ListLabel 296"/>
+    <w:qFormat/>
+    <w:rPr/>
+  </w:style>
+  <w:style w:type="character" w:styleId="ListLabel297">
+    <w:name w:val="ListLabel 297"/>
+    <w:qFormat/>
+    <w:rPr>
+      <w:rFonts w:ascii="Arial" w:hAnsi="Arial" w:cs="Arial"/>
+      <w:b/>
+      <w:bCs/>
+      <w:color w:val="992298"/>
+      <w:lang w:val="en-US"/>
+    </w:rPr>
+  </w:style>
+  <w:style w:type="character" w:styleId="ListLabel298">
+    <w:name w:val="ListLabel 298"/>
+    <w:qFormat/>
+    <w:rPr>
+      <w:rFonts w:ascii="Arial" w:hAnsi="Arial" w:cs="Arial"/>
+      <w:b/>
+      <w:bCs/>
+      <w:color w:val="992298"/>
+    </w:rPr>
+  </w:style>
   <w:style w:type="paragraph" w:styleId="Heading">
     <w:name w:val="Heading"/>
     <w:basedOn w:val="Normal"/>

</xml_diff>